<commit_message>
Add gitlab link to documentation
</commit_message>
<xml_diff>
--- a/Dokumentation/DokumentationTeil2.docx
+++ b/Dokumentation/DokumentationTeil2.docx
@@ -2,25 +2,25 @@
 <file path=word/document.xml><?xml version="1.0" encoding="utf-8"?>
 <w:document xmlns:wpc="http://schemas.microsoft.com/office/word/2010/wordprocessingCanvas" xmlns:cx="http://schemas.microsoft.com/office/drawing/2014/chartex" xmlns:cx1="http://schemas.microsoft.com/office/drawing/2015/9/8/chartex" xmlns:mc="http://schemas.openxmlformats.org/markup-compatibility/2006" xmlns:o="urn:schemas-microsoft-com:office:office" xmlns:r="http://schemas.openxmlformats.org/officeDocument/2006/relationships" xmlns:m="http://schemas.openxmlformats.org/officeDocument/2006/math" xmlns:v="urn:schemas-microsoft-com:vml" xmlns:wp14="http://schemas.microsoft.com/office/word/2010/wordprocessingDrawing" xmlns:wp="http://schemas.openxmlformats.org/drawingml/2006/wordprocessingDrawing" xmlns:w10="urn:schemas-microsoft-com:office:word" xmlns:w="http://schemas.openxmlformats.org/wordprocessingml/2006/main" xmlns:w14="http://schemas.microsoft.com/office/word/2010/wordml" xmlns:w15="http://schemas.microsoft.com/office/word/2012/wordml" xmlns:w16se="http://schemas.microsoft.com/office/word/2015/wordml/symex" xmlns:wpg="http://schemas.microsoft.com/office/word/2010/wordprocessingGroup" xmlns:wpi="http://schemas.microsoft.com/office/word/2010/wordprocessingInk" xmlns:wne="http://schemas.microsoft.com/office/word/2006/wordml" xmlns:wps="http://schemas.microsoft.com/office/word/2010/wordprocessingShape" mc:Ignorable="w14 w15 w16se wp14">
   <w:body>
-    <w:bookmarkStart w:id="0" w:name="_Toc371950183" w:displacedByCustomXml="next"/>
-    <w:bookmarkStart w:id="1" w:name="_Toc371950207" w:displacedByCustomXml="next"/>
-    <w:bookmarkStart w:id="2" w:name="_Toc370824272" w:displacedByCustomXml="next"/>
-    <w:bookmarkStart w:id="3" w:name="_Toc371339721" w:displacedByCustomXml="next"/>
-    <w:bookmarkStart w:id="4" w:name="_Toc371339741" w:displacedByCustomXml="next"/>
-    <w:bookmarkStart w:id="5" w:name="_Toc371341076" w:displacedByCustomXml="next"/>
-    <w:bookmarkStart w:id="6" w:name="_Toc371341080" w:displacedByCustomXml="next"/>
-    <w:bookmarkStart w:id="7" w:name="_Toc371341322" w:displacedByCustomXml="next"/>
-    <w:bookmarkStart w:id="8" w:name="_Toc371341359" w:displacedByCustomXml="next"/>
+    <w:bookmarkStart w:id="0" w:name="_Toc372627410" w:displacedByCustomXml="next"/>
+    <w:bookmarkStart w:id="1" w:name="_Toc372627375" w:displacedByCustomXml="next"/>
+    <w:bookmarkStart w:id="2" w:name="_Toc371942619" w:displacedByCustomXml="next"/>
+    <w:bookmarkStart w:id="3" w:name="_Toc371942359" w:displacedByCustomXml="next"/>
+    <w:bookmarkStart w:id="4" w:name="_Toc371344428" w:displacedByCustomXml="next"/>
+    <w:bookmarkStart w:id="5" w:name="_Toc371341642" w:displacedByCustomXml="next"/>
+    <w:bookmarkStart w:id="6" w:name="_Toc371341638" w:displacedByCustomXml="next"/>
+    <w:bookmarkStart w:id="7" w:name="_Toc371341460" w:displacedByCustomXml="next"/>
+    <w:bookmarkStart w:id="8" w:name="_Toc371341456" w:displacedByCustomXml="next"/>
     <w:bookmarkStart w:id="9" w:name="_Toc371341437" w:displacedByCustomXml="next"/>
-    <w:bookmarkStart w:id="10" w:name="_Toc371341456" w:displacedByCustomXml="next"/>
-    <w:bookmarkStart w:id="11" w:name="_Toc371341460" w:displacedByCustomXml="next"/>
-    <w:bookmarkStart w:id="12" w:name="_Toc371341638" w:displacedByCustomXml="next"/>
-    <w:bookmarkStart w:id="13" w:name="_Toc371341642" w:displacedByCustomXml="next"/>
-    <w:bookmarkStart w:id="14" w:name="_Toc371344428" w:displacedByCustomXml="next"/>
-    <w:bookmarkStart w:id="15" w:name="_Toc371942359" w:displacedByCustomXml="next"/>
-    <w:bookmarkStart w:id="16" w:name="_Toc371942619" w:displacedByCustomXml="next"/>
-    <w:bookmarkStart w:id="17" w:name="_Toc372627375" w:displacedByCustomXml="next"/>
-    <w:bookmarkStart w:id="18" w:name="_Toc372627410" w:displacedByCustomXml="next"/>
+    <w:bookmarkStart w:id="10" w:name="_Toc371341359" w:displacedByCustomXml="next"/>
+    <w:bookmarkStart w:id="11" w:name="_Toc371341322" w:displacedByCustomXml="next"/>
+    <w:bookmarkStart w:id="12" w:name="_Toc371341080" w:displacedByCustomXml="next"/>
+    <w:bookmarkStart w:id="13" w:name="_Toc371341076" w:displacedByCustomXml="next"/>
+    <w:bookmarkStart w:id="14" w:name="_Toc371339741" w:displacedByCustomXml="next"/>
+    <w:bookmarkStart w:id="15" w:name="_Toc371339721" w:displacedByCustomXml="next"/>
+    <w:bookmarkStart w:id="16" w:name="_Toc370824272" w:displacedByCustomXml="next"/>
+    <w:bookmarkStart w:id="17" w:name="_Toc371950207" w:displacedByCustomXml="next"/>
+    <w:bookmarkStart w:id="18" w:name="_Toc371950183" w:displacedByCustomXml="next"/>
     <w:sdt>
       <w:sdtPr>
         <w:id w:val="1556895506"/>
@@ -110,7 +110,7 @@
                   </wp:anchor>
                 </w:drawing>
               </mc:Choice>
-              <mc:Fallback xmlns:w16cid="http://schemas.microsoft.com/office/word/2016/wordml/cid" xmlns:am3d="http://schemas.microsoft.com/office/drawing/2017/model3d" xmlns:aink="http://schemas.microsoft.com/office/drawing/2016/ink" xmlns:cx8="http://schemas.microsoft.com/office/drawing/2016/5/14/chartex" xmlns:cx7="http://schemas.microsoft.com/office/drawing/2016/5/13/chartex" xmlns:cx6="http://schemas.microsoft.com/office/drawing/2016/5/12/chartex" xmlns:cx5="http://schemas.microsoft.com/office/drawing/2016/5/11/chartex" xmlns:cx4="http://schemas.microsoft.com/office/drawing/2016/5/10/chartex" xmlns:cx3="http://schemas.microsoft.com/office/drawing/2016/5/9/chartex" xmlns:cx2="http://schemas.microsoft.com/office/drawing/2015/10/21/chartex">
+              <mc:Fallback xmlns:cx2="http://schemas.microsoft.com/office/drawing/2015/10/21/chartex" xmlns:cx3="http://schemas.microsoft.com/office/drawing/2016/5/9/chartex" xmlns:cx4="http://schemas.microsoft.com/office/drawing/2016/5/10/chartex" xmlns:cx5="http://schemas.microsoft.com/office/drawing/2016/5/11/chartex" xmlns:cx6="http://schemas.microsoft.com/office/drawing/2016/5/12/chartex" xmlns:cx7="http://schemas.microsoft.com/office/drawing/2016/5/13/chartex" xmlns:cx8="http://schemas.microsoft.com/office/drawing/2016/5/14/chartex" xmlns:aink="http://schemas.microsoft.com/office/drawing/2016/ink" xmlns:am3d="http://schemas.microsoft.com/office/drawing/2017/model3d" xmlns:w16cid="http://schemas.microsoft.com/office/word/2016/wordml/cid">
                 <w:pict>
                   <v:rect w14:anchorId="31128961" id="Rechteck 7" o:spid="_x0000_s1026" style="position:absolute;margin-left:0;margin-top:-19pt;width:571.75pt;height:70.6pt;z-index:251648000;visibility:visible;mso-wrap-style:square;mso-width-percent:0;mso-height-percent:0;mso-wrap-distance-left:9pt;mso-wrap-distance-top:0;mso-wrap-distance-right:9pt;mso-wrap-distance-bottom:0;mso-position-horizontal:absolute;mso-position-horizontal-relative:left-margin-area;mso-position-vertical:absolute;mso-position-vertical-relative:bottom-margin-area;mso-width-percent:0;mso-height-percent:0;mso-width-relative:margin;mso-height-relative:margin;v-text-anchor:middle" o:gfxdata="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" fillcolor="white [3212]" stroked="f" strokeweight="2pt">
                     <w10:wrap anchorx="margin" anchory="margin"/>
@@ -320,8 +320,13 @@
                                   <w:t xml:space="preserve">: </w:t>
                                 </w:r>
                                 <w:r>
-                                  <w:t>Joel Liechti, Nik Seger</w:t>
+                                  <w:t xml:space="preserve">Joel Liechti, Nik </w:t>
                                 </w:r>
+                                <w:proofErr w:type="spellStart"/>
+                                <w:r>
+                                  <w:t>Seger</w:t>
+                                </w:r>
+                                <w:proofErr w:type="spellEnd"/>
                               </w:p>
                               <w:p/>
                               <w:p/>
@@ -342,7 +347,7 @@
                   </wp:anchor>
                 </w:drawing>
               </mc:Choice>
-              <mc:Fallback xmlns:w16cid="http://schemas.microsoft.com/office/word/2016/wordml/cid" xmlns:am3d="http://schemas.microsoft.com/office/drawing/2017/model3d" xmlns:aink="http://schemas.microsoft.com/office/drawing/2016/ink" xmlns:cx8="http://schemas.microsoft.com/office/drawing/2016/5/14/chartex" xmlns:cx7="http://schemas.microsoft.com/office/drawing/2016/5/13/chartex" xmlns:cx6="http://schemas.microsoft.com/office/drawing/2016/5/12/chartex" xmlns:cx5="http://schemas.microsoft.com/office/drawing/2016/5/11/chartex" xmlns:cx4="http://schemas.microsoft.com/office/drawing/2016/5/10/chartex" xmlns:cx3="http://schemas.microsoft.com/office/drawing/2016/5/9/chartex" xmlns:cx2="http://schemas.microsoft.com/office/drawing/2015/10/21/chartex">
+              <mc:Fallback>
                 <w:pict>
                   <v:shapetype w14:anchorId="230BB07C" id="_x0000_t202" coordsize="21600,21600" o:spt="202" path="m,l,21600r21600,l21600,xe">
                     <v:stroke joinstyle="miter"/>
@@ -363,8 +368,13 @@
                             <w:t xml:space="preserve">: </w:t>
                           </w:r>
                           <w:r>
-                            <w:t>Joel Liechti, Nik Seger</w:t>
+                            <w:t xml:space="preserve">Joel Liechti, Nik </w:t>
                           </w:r>
+                          <w:proofErr w:type="spellStart"/>
+                          <w:r>
+                            <w:t>Seger</w:t>
+                          </w:r>
+                          <w:proofErr w:type="spellEnd"/>
                         </w:p>
                         <w:p/>
                         <w:p/>
@@ -455,7 +465,7 @@
                   </wp:anchor>
                 </w:drawing>
               </mc:Choice>
-              <mc:Fallback xmlns:w16cid="http://schemas.microsoft.com/office/word/2016/wordml/cid" xmlns:am3d="http://schemas.microsoft.com/office/drawing/2017/model3d" xmlns:aink="http://schemas.microsoft.com/office/drawing/2016/ink" xmlns:cx8="http://schemas.microsoft.com/office/drawing/2016/5/14/chartex" xmlns:cx7="http://schemas.microsoft.com/office/drawing/2016/5/13/chartex" xmlns:cx6="http://schemas.microsoft.com/office/drawing/2016/5/12/chartex" xmlns:cx5="http://schemas.microsoft.com/office/drawing/2016/5/11/chartex" xmlns:cx4="http://schemas.microsoft.com/office/drawing/2016/5/10/chartex" xmlns:cx3="http://schemas.microsoft.com/office/drawing/2016/5/9/chartex" xmlns:cx2="http://schemas.microsoft.com/office/drawing/2015/10/21/chartex">
+              <mc:Fallback>
                 <w:pict>
                   <v:shape w14:anchorId="12E5F4D7" id="_x0000_s1027" type="#_x0000_t202" style="position:absolute;margin-left:-.7pt;margin-top:161.45pt;width:407.25pt;height:57.5pt;z-index:251661312;visibility:visible;mso-wrap-style:square;mso-width-percent:0;mso-height-percent:0;mso-wrap-distance-left:9pt;mso-wrap-distance-top:0;mso-wrap-distance-right:9pt;mso-wrap-distance-bottom:0;mso-position-horizontal:absolute;mso-position-horizontal-relative:text;mso-position-vertical:absolute;mso-position-vertical-relative:text;mso-width-percent:0;mso-height-percent:0;mso-width-relative:margin;mso-height-relative:margin;v-text-anchor:top" o:gfxdata="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" filled="f" stroked="f">
                     <v:textbox>
@@ -534,9 +544,19 @@
                                 <w:pPr>
                                   <w:pStyle w:val="Haupttitel"/>
                                 </w:pPr>
+                                <w:proofErr w:type="spellStart"/>
                                 <w:r>
-                                  <w:t>For Honor</w:t>
+                                  <w:t>For</w:t>
                                 </w:r>
+                                <w:proofErr w:type="spellEnd"/>
+                                <w:r>
+                                  <w:t xml:space="preserve"> </w:t>
+                                </w:r>
+                                <w:proofErr w:type="spellStart"/>
+                                <w:r>
+                                  <w:t>Honor</w:t>
+                                </w:r>
+                                <w:proofErr w:type="spellEnd"/>
                               </w:p>
                               <w:p/>
                             </w:txbxContent>
@@ -556,7 +576,7 @@
                   </wp:anchor>
                 </w:drawing>
               </mc:Choice>
-              <mc:Fallback xmlns:w16cid="http://schemas.microsoft.com/office/word/2016/wordml/cid" xmlns:am3d="http://schemas.microsoft.com/office/drawing/2017/model3d" xmlns:aink="http://schemas.microsoft.com/office/drawing/2016/ink" xmlns:cx8="http://schemas.microsoft.com/office/drawing/2016/5/14/chartex" xmlns:cx7="http://schemas.microsoft.com/office/drawing/2016/5/13/chartex" xmlns:cx6="http://schemas.microsoft.com/office/drawing/2016/5/12/chartex" xmlns:cx5="http://schemas.microsoft.com/office/drawing/2016/5/11/chartex" xmlns:cx4="http://schemas.microsoft.com/office/drawing/2016/5/10/chartex" xmlns:cx3="http://schemas.microsoft.com/office/drawing/2016/5/9/chartex" xmlns:cx2="http://schemas.microsoft.com/office/drawing/2015/10/21/chartex">
+              <mc:Fallback>
                 <w:pict>
                   <v:shape w14:anchorId="4FEF974E" id="_x0000_s1028" type="#_x0000_t202" style="position:absolute;margin-left:-1.1pt;margin-top:120.05pt;width:407.25pt;height:57.75pt;z-index:251658240;visibility:visible;mso-wrap-style:square;mso-width-percent:0;mso-height-percent:0;mso-wrap-distance-left:9pt;mso-wrap-distance-top:0;mso-wrap-distance-right:9pt;mso-wrap-distance-bottom:0;mso-position-horizontal:absolute;mso-position-horizontal-relative:text;mso-position-vertical:absolute;mso-position-vertical-relative:text;mso-width-percent:0;mso-height-percent:0;mso-width-relative:margin;mso-height-relative:margin;v-text-anchor:top" o:gfxdata="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" filled="f" stroked="f">
                     <v:textbox>
@@ -571,8 +591,13 @@
                           </w:r>
                           <w:proofErr w:type="spellEnd"/>
                           <w:r>
-                            <w:t xml:space="preserve"> Honor</w:t>
+                            <w:t xml:space="preserve"> </w:t>
                           </w:r>
+                          <w:proofErr w:type="spellStart"/>
+                          <w:r>
+                            <w:t>Honor</w:t>
+                          </w:r>
+                          <w:proofErr w:type="spellEnd"/>
                         </w:p>
                         <w:p/>
                       </w:txbxContent>
@@ -616,7 +641,15 @@
             <w:t>307: Interaktive Website erstellen</w:t>
           </w:r>
           <w:r>
-            <w:t>». Gearbeitet wurde mit den Sprachen PHP, Javascript, CSS und HTML. Als IDE wurde VS Code verwendet. Die Testumgebung war XAMPP (Version 7.2).</w:t>
+            <w:t xml:space="preserve">». Gearbeitet wurde mit den Sprachen PHP, </w:t>
+          </w:r>
+          <w:proofErr w:type="spellStart"/>
+          <w:r>
+            <w:t>Javascript</w:t>
+          </w:r>
+          <w:proofErr w:type="spellEnd"/>
+          <w:r>
+            <w:t>, CSS und HTML. Als IDE wurde VS Code verwendet. Die Testumgebung war XAMPP (Version 7.2).</w:t>
           </w:r>
         </w:p>
         <w:p>
@@ -626,13 +659,47 @@
         </w:p>
         <w:p>
           <w:r>
-            <w:t>Probleme während des Projekts waren vor allem zeitlicher Natur. Nebst dem hatten wir einige Strukturierungsprobleme und weichten ein wenig von unseren Mockups ab. Ansonsten verlief unser Projekt sehr gut und wir sind mit dem Endergebnis zufrieden.</w:t>
+            <w:t xml:space="preserve">Probleme während des Projekts waren vor allem zeitlicher Natur. Nebst dem hatten wir einige Strukturierungsprobleme und weichten ein wenig von unseren </w:t>
+          </w:r>
+          <w:proofErr w:type="spellStart"/>
+          <w:r>
+            <w:t>Mockups</w:t>
+          </w:r>
+          <w:proofErr w:type="spellEnd"/>
+          <w:r>
+            <w:t xml:space="preserve"> ab. Ansonsten verlief unser Projekt sehr gut und wir sind mit dem Endergebnis zufrieden.</w:t>
+          </w:r>
+        </w:p>
+        <w:p>
+          <w:proofErr w:type="spellStart"/>
+          <w:r>
+            <w:t>Gitlab</w:t>
+          </w:r>
+          <w:proofErr w:type="spellEnd"/>
+          <w:r>
+            <w:t xml:space="preserve"> Link: </w:t>
+          </w:r>
+          <w:hyperlink r:id="rId10" w:history="1">
+            <w:r>
+              <w:rPr>
+                <w:rStyle w:val="Hyperlink"/>
+              </w:rPr>
+              <w:t>https://gitlab.com/bstlng321/forhonor</w:t>
+            </w:r>
+          </w:hyperlink>
+          <w:r>
+            <w:t xml:space="preserve"> </w:t>
           </w:r>
         </w:p>
         <w:p>
           <w:pPr>
             <w:spacing w:after="200"/>
           </w:pPr>
+          <w:r>
+            <w:t xml:space="preserve"> </w:t>
+          </w:r>
+          <w:bookmarkStart w:id="20" w:name="_GoBack"/>
+          <w:bookmarkEnd w:id="20"/>
           <w:r>
             <w:br w:type="page"/>
           </w:r>
@@ -1430,71 +1497,71 @@
       <w:pPr>
         <w:pStyle w:val="berschrift1"/>
       </w:pPr>
-      <w:bookmarkStart w:id="20" w:name="_Toc476212644"/>
+      <w:bookmarkStart w:id="21" w:name="_Toc476212644"/>
       <w:r>
         <w:lastRenderedPageBreak/>
         <w:t>Technische Dokumentation</w:t>
-      </w:r>
-      <w:bookmarkEnd w:id="20"/>
-    </w:p>
-    <w:p>
-      <w:pPr>
-        <w:pStyle w:val="berschrift2"/>
-      </w:pPr>
-      <w:bookmarkStart w:id="21" w:name="_Toc476212645"/>
-      <w:r>
-        <w:t>Code Style</w:t>
       </w:r>
       <w:bookmarkEnd w:id="21"/>
     </w:p>
     <w:p>
-      <w:r>
-        <w:t xml:space="preserve">Da wir beide noch nie mit PHP gearbeitet haben, haben wir zu einem grossen Teil einfach mal programmiert. </w:t>
-      </w:r>
-      <w:r>
-        <w:t>Beim Front-End-Teil kamen immer wieder Dinge hinzu, die wir nicht richtig strukturierten. Beim Back-End war eher die Aufteilung auf Controller und Repository ein Problem. Alles in allem funktioniert der Code und entspricht</w:t>
-      </w:r>
-      <w:r>
-        <w:t xml:space="preserve"> mehr oder weniger</w:t>
-      </w:r>
-      <w:r>
-        <w:t xml:space="preserve"> unseren Erwartungen. Die Strukturierung würden wir ein nächstes Mal besser definieren.</w:t>
-      </w:r>
-    </w:p>
-    <w:p>
       <w:pPr>
         <w:pStyle w:val="berschrift2"/>
       </w:pPr>
-      <w:bookmarkStart w:id="22" w:name="_Toc476212646"/>
-      <w:r>
-        <w:t>Testauswertung</w:t>
+      <w:bookmarkStart w:id="22" w:name="_Toc476212645"/>
+      <w:r>
+        <w:t>Code Style</w:t>
       </w:r>
       <w:bookmarkEnd w:id="22"/>
     </w:p>
     <w:p>
       <w:r>
-        <w:t>Die Tests, die im Dokument «Testkonzept» beschrieben sind, verliefen alle erfolgreich.</w:t>
+        <w:t xml:space="preserve">Da wir beide noch nie mit PHP gearbeitet haben, haben wir zu einem grossen Teil einfach mal programmiert. </w:t>
+      </w:r>
+      <w:r>
+        <w:t>Beim Front-End-Teil kamen immer wieder Dinge hinzu, die wir nicht richtig strukturierten. Beim Back-End war eher die Aufteilung auf Controller und Repository ein Problem. Alles in allem funktioniert der Code und entspricht</w:t>
+      </w:r>
+      <w:r>
+        <w:t xml:space="preserve"> mehr oder weniger</w:t>
+      </w:r>
+      <w:r>
+        <w:t xml:space="preserve"> unseren Erwartungen. Die Strukturierung würden wir ein nächstes Mal besser definieren.</w:t>
       </w:r>
     </w:p>
     <w:p>
       <w:pPr>
         <w:pStyle w:val="berschrift2"/>
       </w:pPr>
-      <w:bookmarkStart w:id="23" w:name="_Toc476212647"/>
-      <w:r>
-        <w:t>Installationsanleitung</w:t>
+      <w:bookmarkStart w:id="23" w:name="_Toc476212646"/>
+      <w:r>
+        <w:t>Testauswertung</w:t>
       </w:r>
       <w:bookmarkEnd w:id="23"/>
     </w:p>
     <w:p>
+      <w:r>
+        <w:t>Die Tests, die im Dokument «Testkonzept» beschrieben sind, verliefen alle erfolgreich.</w:t>
+      </w:r>
+    </w:p>
+    <w:p>
+      <w:pPr>
+        <w:pStyle w:val="berschrift2"/>
+      </w:pPr>
+      <w:bookmarkStart w:id="24" w:name="_Toc476212647"/>
+      <w:r>
+        <w:t>Installationsanleitung</w:t>
+      </w:r>
+      <w:bookmarkEnd w:id="24"/>
+    </w:p>
+    <w:p>
       <w:pPr>
         <w:pStyle w:val="berschrift3"/>
       </w:pPr>
-      <w:bookmarkStart w:id="24" w:name="_Toc476212648"/>
+      <w:bookmarkStart w:id="25" w:name="_Toc476212648"/>
       <w:r>
         <w:t>Systemanforderungen</w:t>
       </w:r>
-      <w:bookmarkEnd w:id="24"/>
+      <w:bookmarkEnd w:id="25"/>
     </w:p>
     <w:p>
       <w:pPr>
@@ -1540,8 +1607,6 @@
       <w:r>
         <w:t>MY</w:t>
       </w:r>
-      <w:bookmarkStart w:id="25" w:name="_GoBack"/>
-      <w:bookmarkEnd w:id="25"/>
       <w:r>
         <w:t>SQL Version 5)</w:t>
       </w:r>
@@ -1600,7 +1665,15 @@
     </w:p>
     <w:p>
       <w:r>
-        <w:t xml:space="preserve">Zum installieren muss der Zip Ordner an dem gewünschten Ort </w:t>
+        <w:t xml:space="preserve">Zum </w:t>
+      </w:r>
+      <w:proofErr w:type="spellStart"/>
+      <w:r>
+        <w:t>installieren</w:t>
+      </w:r>
+      <w:proofErr w:type="spellEnd"/>
+      <w:r>
+        <w:t xml:space="preserve"> muss der Zip Ordner an dem gewünschten Ort </w:t>
       </w:r>
       <w:r>
         <w:t>entpackt werden. Entsprechend muss der Apache Server konfiguriert werden damit er weiss</w:t>
@@ -1609,19 +1682,67 @@
         <w:t>,</w:t>
       </w:r>
       <w:r>
-        <w:t xml:space="preserve"> welches Arbeitsverzeichnis er benutzen soll für die Webseite. Es ist nicht benötigt mit Virtual Hosts zu schaffen aber wenn dies gewünscht ist, ist im Root Folder des Projekts eine Datei «Configure XAMPP», welche beschreibt wie man die Virtual Hosts einrichtet. Kontext ist wie im Titel angedeutet XAMPP allerdings sollte dies auch für einen standalone Apache Server stimmen.</w:t>
+        <w:t xml:space="preserve"> welches Arbeitsverzeichnis er benutzen soll für die Webseite. Es ist nicht benötigt mit Virtual Hosts zu schaffen aber wenn dies gewünscht ist, ist im Root Folder des Projekts eine Datei «</w:t>
+      </w:r>
+      <w:proofErr w:type="spellStart"/>
+      <w:r>
+        <w:t>Configure</w:t>
+      </w:r>
+      <w:proofErr w:type="spellEnd"/>
+      <w:r>
+        <w:t xml:space="preserve"> XAMPP», welche beschreibt wie man die Virtual Hosts einrichtet. Kontext ist wie im Titel angedeutet XAMPP allerdings sollte dies auch für einen </w:t>
+      </w:r>
+      <w:proofErr w:type="spellStart"/>
+      <w:r>
+        <w:t>standalone</w:t>
+      </w:r>
+      <w:proofErr w:type="spellEnd"/>
+      <w:r>
+        <w:t xml:space="preserve"> Apache Server stimmen.</w:t>
       </w:r>
     </w:p>
     <w:p>
       <w:r>
-        <w:t>Ebenfalls benötigt wird ein MYSQL Server. Die Datenbank und die Tabellen können erstellt werden indem man das im Projektordner abgelegte Schema.sql verwendet. Den Zugang zum MYSQL-Server kann jeder selber einrichten. Die Zugangsdaten müssen danach in eine Datei genannt «config.php» im root-Folder abgelegt werden.</w:t>
+        <w:t xml:space="preserve">Ebenfalls benötigt wird ein MYSQL Server. Die Datenbank und die Tabellen können erstellt werden indem man das im Projektordner abgelegte </w:t>
+      </w:r>
+      <w:proofErr w:type="spellStart"/>
+      <w:r>
+        <w:t>Schema.sql</w:t>
+      </w:r>
+      <w:proofErr w:type="spellEnd"/>
+      <w:r>
+        <w:t xml:space="preserve"> verwendet. Den Zugang zum MYSQL-Server kann jeder selber einrichten. Die Zugangsdaten müssen danach in eine Datei genannt «</w:t>
+      </w:r>
+      <w:proofErr w:type="spellStart"/>
+      <w:r>
+        <w:t>config.php</w:t>
+      </w:r>
+      <w:proofErr w:type="spellEnd"/>
+      <w:r>
+        <w:t xml:space="preserve">» im </w:t>
+      </w:r>
+      <w:proofErr w:type="spellStart"/>
+      <w:r>
+        <w:t>root</w:t>
+      </w:r>
+      <w:proofErr w:type="spellEnd"/>
+      <w:r>
+        <w:t>-Folder abgelegt werden.</w:t>
       </w:r>
       <w:r>
         <w:br/>
       </w:r>
       <w:r>
         <w:lastRenderedPageBreak/>
-        <w:t>Der Inhalt dieser config.php könnte wie folgt aussehen:</w:t>
+        <w:t xml:space="preserve">Der Inhalt dieser </w:t>
+      </w:r>
+      <w:proofErr w:type="spellStart"/>
+      <w:r>
+        <w:t>config.php</w:t>
+      </w:r>
+      <w:proofErr w:type="spellEnd"/>
+      <w:r>
+        <w:t xml:space="preserve"> könnte wie folgt aussehen:</w:t>
       </w:r>
       <w:r>
         <w:br/>
@@ -1647,7 +1768,7 @@
                     <pic:cNvPicPr/>
                   </pic:nvPicPr>
                   <pic:blipFill>
-                    <a:blip r:embed="rId10"/>
+                    <a:blip r:embed="rId11"/>
                     <a:stretch>
                       <a:fillRect/>
                     </a:stretch>
@@ -1709,7 +1830,31 @@
     </w:p>
     <w:p>
       <w:r>
-        <w:t xml:space="preserve">Im oberen Menü hat es den Home-Button «For Honor», den Fighter-Button und den Fight-Button. Dazu kommt noch ein Logout Knopf oben rechts. </w:t>
+        <w:t>Im oberen Menü hat es den Home-Button «</w:t>
+      </w:r>
+      <w:proofErr w:type="spellStart"/>
+      <w:r>
+        <w:t>For</w:t>
+      </w:r>
+      <w:proofErr w:type="spellEnd"/>
+      <w:r>
+        <w:t xml:space="preserve"> </w:t>
+      </w:r>
+      <w:proofErr w:type="spellStart"/>
+      <w:r>
+        <w:t>Honor</w:t>
+      </w:r>
+      <w:proofErr w:type="spellEnd"/>
+      <w:r>
+        <w:t xml:space="preserve">», den Fighter-Button und den Fight-Button. Dazu kommt noch ein </w:t>
+      </w:r>
+      <w:proofErr w:type="spellStart"/>
+      <w:r>
+        <w:t>Logout</w:t>
+      </w:r>
+      <w:proofErr w:type="spellEnd"/>
+      <w:r>
+        <w:t xml:space="preserve"> Knopf oben rechts. </w:t>
       </w:r>
       <w:r>
         <w:br/>
@@ -1765,10 +1910,34 @@
         <w:t>Bevor man zu dem Teil mit dem Menü kommt, muss man sich zuerst anmelden. Dazu muss man sich einen Account erstellen indem man auf den Link unterhalb der Login Felder klickt.</w:t>
       </w:r>
       <w:r>
-        <w:t xml:space="preserve"> Sobald man angemeldet ist, muss man sich als erstes einen Kämpfer erstellen. Dies kann durch Klicken auf den «Fighter»-Button oder auf den kleineren Schild unten rechts auf der Übersichtsseite gemacht werden. Auf dieser Erstell-Seite kann man seine Klasse wählen. Was die jeweilige Klasse macht steht beim Klassenbeschrieb. Ebenfalls definiert die Klasse gewisse Start- Strength/Health -Werte</w:t>
-      </w:r>
-      <w:r>
-        <w:t>. Diese Werte können dann nach belieben angepasst werden. Allerdings hat man nur genau 3 Punkte dafür zur Verfügung. Wenn man mit den Werten des Kämpfers zufrieden ist, muss man ihm noch einen Namen geben. Danach kann man ihn erstellen und ist bereit zum Kampf.</w:t>
+        <w:t xml:space="preserve"> Sobald man angemeldet ist, muss man sich als erstes einen Kämpfer erstellen. Dies kann durch Klicken auf den «Fighter»-Button oder auf den kleineren Schild unten rechts auf der Übersichtsseite gemacht werden. Auf dieser Erstell-Seite kann man seine Klasse wählen. Was die jeweilige Klasse macht steht beim Klassenbeschrieb. Ebenfalls definiert die Klasse gewisse Start- </w:t>
+      </w:r>
+      <w:proofErr w:type="spellStart"/>
+      <w:r>
+        <w:t>Strength</w:t>
+      </w:r>
+      <w:proofErr w:type="spellEnd"/>
+      <w:r>
+        <w:t>/</w:t>
+      </w:r>
+      <w:proofErr w:type="spellStart"/>
+      <w:r>
+        <w:t>Health</w:t>
+      </w:r>
+      <w:proofErr w:type="spellEnd"/>
+      <w:r>
+        <w:t xml:space="preserve"> -Werte</w:t>
+      </w:r>
+      <w:r>
+        <w:t xml:space="preserve">. Diese Werte können dann nach </w:t>
+      </w:r>
+      <w:proofErr w:type="spellStart"/>
+      <w:r>
+        <w:t>belieben</w:t>
+      </w:r>
+      <w:proofErr w:type="spellEnd"/>
+      <w:r>
+        <w:t xml:space="preserve"> angepasst werden. Allerdings hat man nur genau 3 Punkte dafür zur Verfügung. Wenn man mit den Werten des Kämpfers zufrieden ist, muss man ihm noch einen Namen geben. Danach kann man ihn erstellen und ist bereit zum Kampf.</w:t>
       </w:r>
       <w:r>
         <w:br/>
@@ -1792,10 +1961,26 @@
         <w:t xml:space="preserve">Mit dem Fight-Button oder dem grösseren Schild auf der Übersichtsseite kann man zur Gegnerliste gelangen. Hier sieht man alle Gegner und dessen Ersteller aufgelistet. Wenn man einen auswählt sieht man die Auswertung des Kampfes der beiden. </w:t>
       </w:r>
       <w:r>
-        <w:t xml:space="preserve">Hat man gewonnen, erhöht sich die Win-Statistik auf der Übersichtsseite. Falls nicht erhöht sich nur die «Gespielte Spiele»-Statistik. </w:t>
-      </w:r>
-      <w:r>
-        <w:t>Aus diesen beiden Werten wird ebenfalls die Winrate berechnet und auf der Übersichtsseite angezeigt.</w:t>
+        <w:t xml:space="preserve">Hat man gewonnen, erhöht sich die </w:t>
+      </w:r>
+      <w:proofErr w:type="spellStart"/>
+      <w:r>
+        <w:t>Win</w:t>
+      </w:r>
+      <w:proofErr w:type="spellEnd"/>
+      <w:r>
+        <w:t xml:space="preserve">-Statistik auf der Übersichtsseite. Falls nicht erhöht sich nur die «Gespielte Spiele»-Statistik. </w:t>
+      </w:r>
+      <w:r>
+        <w:t xml:space="preserve">Aus diesen beiden Werten wird ebenfalls die </w:t>
+      </w:r>
+      <w:proofErr w:type="spellStart"/>
+      <w:r>
+        <w:t>Winrate</w:t>
+      </w:r>
+      <w:proofErr w:type="spellEnd"/>
+      <w:r>
+        <w:t xml:space="preserve"> berechnet und auf der Übersichtsseite angezeigt.</w:t>
       </w:r>
       <w:r>
         <w:t xml:space="preserve"> Die Statistiken ändern sich jeweils nur beim angreifenden Spieler.</w:t>
@@ -1982,8 +2167,8 @@
       <w:pPr>
         <w:pStyle w:val="berschrift1"/>
         <w:sectPr>
-          <w:footerReference w:type="even" r:id="rId11"/>
-          <w:footerReference w:type="default" r:id="rId12"/>
+          <w:footerReference w:type="even" r:id="rId12"/>
+          <w:footerReference w:type="default" r:id="rId13"/>
           <w:pgSz w:w="11906" w:h="16838" w:code="9"/>
           <w:pgMar w:top="1418" w:right="1134" w:bottom="1134" w:left="1588" w:header="567" w:footer="170" w:gutter="0"/>
           <w:pgNumType w:start="0"/>
@@ -2040,7 +2225,15 @@
         <w:t xml:space="preserve"> auch das grösste und vielleicht sogar einzige grosse Problem innerhalb dieses Projekts. </w:t>
       </w:r>
       <w:r>
-        <w:t>Der andere Verbesserungspunkt wäre sicherlich die Strukturierung des Vorgehens und des Codings. Wir arbeiteten oft ein bisschen an allem und hatten keinen klaren Plan</w:t>
+        <w:t xml:space="preserve">Der andere Verbesserungspunkt wäre sicherlich die Strukturierung des Vorgehens und des </w:t>
+      </w:r>
+      <w:proofErr w:type="spellStart"/>
+      <w:r>
+        <w:t>Codings</w:t>
+      </w:r>
+      <w:proofErr w:type="spellEnd"/>
+      <w:r>
+        <w:t>. Wir arbeiteten oft ein bisschen an allem und hatten keinen klaren Plan</w:t>
       </w:r>
       <w:r>
         <w:t xml:space="preserve"> was wann gemacht werden soll</w:t>
@@ -2202,7 +2395,7 @@
             </wp:anchor>
           </w:drawing>
         </mc:Choice>
-        <mc:Fallback xmlns:w16cid="http://schemas.microsoft.com/office/word/2016/wordml/cid" xmlns:am3d="http://schemas.microsoft.com/office/drawing/2017/model3d" xmlns:aink="http://schemas.microsoft.com/office/drawing/2016/ink" xmlns:cx8="http://schemas.microsoft.com/office/drawing/2016/5/14/chartex" xmlns:cx7="http://schemas.microsoft.com/office/drawing/2016/5/13/chartex" xmlns:cx6="http://schemas.microsoft.com/office/drawing/2016/5/12/chartex" xmlns:cx5="http://schemas.microsoft.com/office/drawing/2016/5/11/chartex" xmlns:cx4="http://schemas.microsoft.com/office/drawing/2016/5/10/chartex" xmlns:cx3="http://schemas.microsoft.com/office/drawing/2016/5/9/chartex" xmlns:cx2="http://schemas.microsoft.com/office/drawing/2015/10/21/chartex">
+        <mc:Fallback xmlns:cx2="http://schemas.microsoft.com/office/drawing/2015/10/21/chartex" xmlns:cx3="http://schemas.microsoft.com/office/drawing/2016/5/9/chartex" xmlns:cx4="http://schemas.microsoft.com/office/drawing/2016/5/10/chartex" xmlns:cx5="http://schemas.microsoft.com/office/drawing/2016/5/11/chartex" xmlns:cx6="http://schemas.microsoft.com/office/drawing/2016/5/12/chartex" xmlns:cx7="http://schemas.microsoft.com/office/drawing/2016/5/13/chartex" xmlns:cx8="http://schemas.microsoft.com/office/drawing/2016/5/14/chartex" xmlns:aink="http://schemas.microsoft.com/office/drawing/2016/ink" xmlns:am3d="http://schemas.microsoft.com/office/drawing/2017/model3d" xmlns:w16cid="http://schemas.microsoft.com/office/word/2016/wordml/cid">
           <w:pict>
             <v:rect w14:anchorId="56C7FA12" id="Rechteck 20" o:spid="_x0000_s1026" style="position:absolute;margin-left:0;margin-top:6.35pt;width:606.9pt;height:2.85pt;z-index:251662336;visibility:visible;mso-wrap-style:square;mso-width-percent:1000;mso-height-percent:0;mso-wrap-distance-left:9pt;mso-wrap-distance-top:0;mso-wrap-distance-right:9pt;mso-wrap-distance-bottom:0;mso-position-horizontal:center;mso-position-horizontal-relative:page;mso-position-vertical:absolute;mso-position-vertical-relative:text;mso-width-percent:1000;mso-height-percent:0;mso-width-relative:page;mso-height-relative:margin;v-text-anchor:middle" o:gfxdata="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" fillcolor="#98bf0a" stroked="f" strokeweight="2pt">
               <v:fill color2="#92107e" rotate="t" angle="90" colors="0 #98bf0a;21627f #009ee1;43254f #162984;1 #92107e" focus="100%" type="gradient">
@@ -2280,7 +2473,7 @@
               <w:rPr>
                 <w:noProof/>
               </w:rPr>
-              <w:t>4</w:t>
+              <w:t>6</w:t>
             </w:r>
             <w:r>
               <w:fldChar w:fldCharType="end"/>
@@ -2421,7 +2614,7 @@
             </wp:anchor>
           </w:drawing>
         </mc:Choice>
-        <mc:Fallback xmlns:w16cid="http://schemas.microsoft.com/office/word/2016/wordml/cid" xmlns:am3d="http://schemas.microsoft.com/office/drawing/2017/model3d" xmlns:aink="http://schemas.microsoft.com/office/drawing/2016/ink" xmlns:cx8="http://schemas.microsoft.com/office/drawing/2016/5/14/chartex" xmlns:cx7="http://schemas.microsoft.com/office/drawing/2016/5/13/chartex" xmlns:cx6="http://schemas.microsoft.com/office/drawing/2016/5/12/chartex" xmlns:cx5="http://schemas.microsoft.com/office/drawing/2016/5/11/chartex" xmlns:cx4="http://schemas.microsoft.com/office/drawing/2016/5/10/chartex" xmlns:cx3="http://schemas.microsoft.com/office/drawing/2016/5/9/chartex" xmlns:cx2="http://schemas.microsoft.com/office/drawing/2015/10/21/chartex">
+        <mc:Fallback xmlns:cx2="http://schemas.microsoft.com/office/drawing/2015/10/21/chartex" xmlns:cx3="http://schemas.microsoft.com/office/drawing/2016/5/9/chartex" xmlns:cx4="http://schemas.microsoft.com/office/drawing/2016/5/10/chartex" xmlns:cx5="http://schemas.microsoft.com/office/drawing/2016/5/11/chartex" xmlns:cx6="http://schemas.microsoft.com/office/drawing/2016/5/12/chartex" xmlns:cx7="http://schemas.microsoft.com/office/drawing/2016/5/13/chartex" xmlns:cx8="http://schemas.microsoft.com/office/drawing/2016/5/14/chartex" xmlns:aink="http://schemas.microsoft.com/office/drawing/2016/ink" xmlns:am3d="http://schemas.microsoft.com/office/drawing/2017/model3d" xmlns:w16cid="http://schemas.microsoft.com/office/word/2016/wordml/cid">
           <w:pict>
             <v:rect w14:anchorId="219096E3" id="Rechteck 19" o:spid="_x0000_s1026" style="position:absolute;margin-left:0;margin-top:6.35pt;width:606.9pt;height:2.85pt;rotation:180;z-index:251655168;visibility:visible;mso-wrap-style:square;mso-width-percent:1000;mso-height-percent:0;mso-wrap-distance-left:9pt;mso-wrap-distance-top:0;mso-wrap-distance-right:9pt;mso-wrap-distance-bottom:0;mso-position-horizontal:center;mso-position-horizontal-relative:page;mso-position-vertical:absolute;mso-position-vertical-relative:text;mso-width-percent:1000;mso-height-percent:0;mso-width-relative:page;mso-height-relative:margin;v-text-anchor:middle" o:gfxdata="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" fillcolor="#98bf0a" stroked="f" strokeweight="2pt">
               <v:fill color2="#92107e" rotate="t" angle="90" colors="0 #98bf0a;21627f #009ee1;43254f #162984;1 #92107e" focus="100%" type="gradient">
@@ -2502,7 +2695,7 @@
               <w:rPr>
                 <w:noProof/>
               </w:rPr>
-              <w:t>3</w:t>
+              <w:t>5</w:t>
             </w:r>
             <w:r>
               <w:fldChar w:fldCharType="end"/>
@@ -7964,7 +8157,7 @@
 </file>
 
 <file path=customXml/itemProps1.xml><?xml version="1.0" encoding="utf-8"?>
-<ds:datastoreItem xmlns:ds="http://schemas.openxmlformats.org/officeDocument/2006/customXml" ds:itemID="{30CA723D-75A5-4846-954A-F9FC471967AC}">
+<ds:datastoreItem xmlns:ds="http://schemas.openxmlformats.org/officeDocument/2006/customXml" ds:itemID="{C22B3924-2597-4199-86B4-8B4CC7C2C908}">
   <ds:schemaRefs>
     <ds:schemaRef ds:uri="http://schemas.openxmlformats.org/officeDocument/2006/bibliography"/>
   </ds:schemaRefs>

</xml_diff>